<commit_message>
Updated REST URL for findpath implementation
</commit_message>
<xml_diff>
--- a/documentation/01_High_Level_Design_SocialConnect_FINAL.docx
+++ b/documentation/01_High_Level_Design_SocialConnect_FINAL.docx
@@ -345,8 +345,6 @@
         </w:rPr>
         <w:t>.COM</w:t>
       </w:r>
-      <w:bookmarkStart w:id="0" w:name="_GoBack"/>
-      <w:bookmarkEnd w:id="0"/>
     </w:p>
     <w:p>
       <w:pPr>
@@ -2180,7 +2178,7 @@
           <w:rFonts w:ascii="Calibri" w:hAnsi="Calibri" w:cs="Arial"/>
         </w:rPr>
       </w:pPr>
-      <w:bookmarkStart w:id="1" w:name="_Toc521878680"/>
+      <w:bookmarkStart w:id="0" w:name="_Toc521878680"/>
       <w:r>
         <w:rPr>
           <w:rFonts w:ascii="Calibri" w:hAnsi="Calibri" w:cs="Arial"/>
@@ -2188,7 +2186,7 @@
         <w:lastRenderedPageBreak/>
         <w:t>iNTRODUCTION</w:t>
       </w:r>
-      <w:bookmarkEnd w:id="1"/>
+      <w:bookmarkEnd w:id="0"/>
     </w:p>
     <w:p>
       <w:r>
@@ -2214,15 +2212,15 @@
       <w:pPr>
         <w:pStyle w:val="Heading2"/>
       </w:pPr>
-      <w:bookmarkStart w:id="2" w:name="_Toc224979524"/>
-      <w:bookmarkStart w:id="3" w:name="_Toc466562993"/>
-      <w:bookmarkStart w:id="4" w:name="_Toc521878681"/>
+      <w:bookmarkStart w:id="1" w:name="_Toc224979524"/>
+      <w:bookmarkStart w:id="2" w:name="_Toc466562993"/>
+      <w:bookmarkStart w:id="3" w:name="_Toc521878681"/>
       <w:r>
         <w:t>In Scope</w:t>
       </w:r>
+      <w:bookmarkEnd w:id="1"/>
       <w:bookmarkEnd w:id="2"/>
       <w:bookmarkEnd w:id="3"/>
-      <w:bookmarkEnd w:id="4"/>
       <w:r>
         <w:t xml:space="preserve"> </w:t>
       </w:r>
@@ -2240,8 +2238,8 @@
         </w:numPr>
         <w:spacing w:after="0" w:line="480" w:lineRule="auto"/>
       </w:pPr>
-      <w:bookmarkStart w:id="5" w:name="_Toc224979525"/>
-      <w:bookmarkStart w:id="6" w:name="_Toc466562994"/>
+      <w:bookmarkStart w:id="4" w:name="_Toc224979525"/>
+      <w:bookmarkStart w:id="5" w:name="_Toc466562994"/>
       <w:r>
         <w:t>Which user has highest connections</w:t>
       </w:r>
@@ -2313,13 +2311,13 @@
           <w:tab w:val="num" w:pos="540"/>
         </w:tabs>
       </w:pPr>
-      <w:bookmarkStart w:id="7" w:name="_Toc521878682"/>
+      <w:bookmarkStart w:id="6" w:name="_Toc521878682"/>
       <w:r>
         <w:t>Out of Scope</w:t>
       </w:r>
+      <w:bookmarkEnd w:id="4"/>
       <w:bookmarkEnd w:id="5"/>
       <w:bookmarkEnd w:id="6"/>
-      <w:bookmarkEnd w:id="7"/>
     </w:p>
     <w:p>
       <w:pPr>
@@ -2409,17 +2407,17 @@
           <w:tab w:val="num" w:pos="540"/>
         </w:tabs>
       </w:pPr>
-      <w:bookmarkStart w:id="8" w:name="_Toc46934710"/>
-      <w:bookmarkStart w:id="9" w:name="_Toc224979526"/>
-      <w:bookmarkStart w:id="10" w:name="_Toc466562995"/>
-      <w:bookmarkStart w:id="11" w:name="_Toc521878683"/>
+      <w:bookmarkStart w:id="7" w:name="_Toc46934710"/>
+      <w:bookmarkStart w:id="8" w:name="_Toc224979526"/>
+      <w:bookmarkStart w:id="9" w:name="_Toc466562995"/>
+      <w:bookmarkStart w:id="10" w:name="_Toc521878683"/>
       <w:r>
         <w:t>Assumptions</w:t>
       </w:r>
+      <w:bookmarkEnd w:id="7"/>
       <w:bookmarkEnd w:id="8"/>
       <w:bookmarkEnd w:id="9"/>
       <w:bookmarkEnd w:id="10"/>
-      <w:bookmarkEnd w:id="11"/>
     </w:p>
     <w:p>
       <w:pPr>
@@ -2512,11 +2510,11 @@
       <w:pPr>
         <w:pStyle w:val="Heading2"/>
       </w:pPr>
-      <w:bookmarkStart w:id="12" w:name="_Toc521878684"/>
+      <w:bookmarkStart w:id="11" w:name="_Toc521878684"/>
       <w:r>
         <w:t>Dependencies</w:t>
       </w:r>
-      <w:bookmarkEnd w:id="12"/>
+      <w:bookmarkEnd w:id="11"/>
     </w:p>
     <w:p>
       <w:pPr>
@@ -2545,7 +2543,7 @@
           <w:rFonts w:ascii="Calibri" w:hAnsi="Calibri" w:cs="Arial"/>
         </w:rPr>
       </w:pPr>
-      <w:bookmarkStart w:id="13" w:name="_Toc521878685"/>
+      <w:bookmarkStart w:id="12" w:name="_Toc521878685"/>
       <w:r>
         <w:rPr>
           <w:rFonts w:ascii="Calibri" w:hAnsi="Calibri" w:cs="Arial"/>
@@ -2565,7 +2563,7 @@
         </w:rPr>
         <w:t xml:space="preserve"> decissions</w:t>
       </w:r>
-      <w:bookmarkEnd w:id="13"/>
+      <w:bookmarkEnd w:id="12"/>
     </w:p>
     <w:p>
       <w:r>
@@ -2610,7 +2608,7 @@
             <w:pPr>
               <w:jc w:val="center"/>
             </w:pPr>
-            <w:bookmarkStart w:id="14" w:name="_Hlk521862125"/>
+            <w:bookmarkStart w:id="13" w:name="_Hlk521862125"/>
             <w:r>
               <w:t>S. No</w:t>
             </w:r>
@@ -2861,7 +2859,7 @@
           </w:p>
         </w:tc>
       </w:tr>
-      <w:bookmarkEnd w:id="14"/>
+      <w:bookmarkEnd w:id="13"/>
       <w:tr>
         <w:tc>
           <w:tcPr>
@@ -3649,7 +3647,7 @@
           <w:rFonts w:ascii="Calibri" w:hAnsi="Calibri" w:cs="Arial"/>
         </w:rPr>
       </w:pPr>
-      <w:bookmarkStart w:id="15" w:name="_Toc521878686"/>
+      <w:bookmarkStart w:id="14" w:name="_Toc521878686"/>
       <w:r>
         <w:rPr>
           <w:rFonts w:ascii="Calibri" w:hAnsi="Calibri" w:cs="Arial"/>
@@ -3657,14 +3655,14 @@
         <w:lastRenderedPageBreak/>
         <w:t>Solution view</w:t>
       </w:r>
-      <w:bookmarkEnd w:id="15"/>
+      <w:bookmarkEnd w:id="14"/>
     </w:p>
     <w:p>
       <w:pPr>
         <w:spacing w:after="150"/>
         <w:jc w:val="both"/>
       </w:pPr>
-      <w:bookmarkStart w:id="16" w:name="_Toc344206197"/>
+      <w:bookmarkStart w:id="15" w:name="_Toc344206197"/>
       <w:r>
         <w:t xml:space="preserve">Below sequence diagram provides detail sequence of events </w:t>
       </w:r>
@@ -3808,7 +3806,7 @@
           <v:shape id="_x0000_i1026" type="#_x0000_t75" style="width:467.55pt;height:328.3pt" o:ole="">
             <v:imagedata r:id="rId9" o:title=""/>
           </v:shape>
-          <o:OLEObject Type="Embed" ProgID="Visio.Drawing.15" ShapeID="_x0000_i1026" DrawAspect="Content" ObjectID="_1595620620" r:id="rId10"/>
+          <o:OLEObject Type="Embed" ProgID="Visio.Drawing.15" ShapeID="_x0000_i1026" DrawAspect="Content" ObjectID="_1595623220" r:id="rId10"/>
         </w:object>
       </w:r>
     </w:p>
@@ -4834,7 +4832,7 @@
           <w:sz w:val="24"/>
         </w:rPr>
       </w:pPr>
-      <w:bookmarkStart w:id="17" w:name="_Toc521878687"/>
+      <w:bookmarkStart w:id="16" w:name="_Toc521878687"/>
       <w:r>
         <w:rPr>
           <w:sz w:val="24"/>
@@ -4853,7 +4851,7 @@
         </w:rPr>
         <w:t>highest connections</w:t>
       </w:r>
-      <w:bookmarkEnd w:id="17"/>
+      <w:bookmarkEnd w:id="16"/>
       <w:r>
         <w:rPr>
           <w:sz w:val="24"/>
@@ -5207,7 +5205,7 @@
           <w:sz w:val="24"/>
         </w:rPr>
       </w:pPr>
-      <w:bookmarkStart w:id="18" w:name="_Toc521878688"/>
+      <w:bookmarkStart w:id="17" w:name="_Toc521878688"/>
       <w:r>
         <w:rPr>
           <w:sz w:val="24"/>
@@ -5238,7 +5236,7 @@
         </w:rPr>
         <w:t xml:space="preserve"> connections</w:t>
       </w:r>
-      <w:bookmarkEnd w:id="18"/>
+      <w:bookmarkEnd w:id="17"/>
       <w:r>
         <w:rPr>
           <w:sz w:val="24"/>
@@ -5563,7 +5561,7 @@
           <w:sz w:val="24"/>
         </w:rPr>
       </w:pPr>
-      <w:bookmarkStart w:id="19" w:name="_Toc521878689"/>
+      <w:bookmarkStart w:id="18" w:name="_Toc521878689"/>
       <w:r>
         <w:rPr>
           <w:sz w:val="24"/>
@@ -5576,7 +5574,7 @@
         </w:rPr>
         <w:t xml:space="preserve"> total number of connections for Lucas (id 4)</w:t>
       </w:r>
-      <w:bookmarkEnd w:id="19"/>
+      <w:bookmarkEnd w:id="18"/>
       <w:r>
         <w:rPr>
           <w:sz w:val="24"/>
@@ -5900,7 +5898,7 @@
           <w:sz w:val="24"/>
         </w:rPr>
       </w:pPr>
-      <w:bookmarkStart w:id="20" w:name="_Toc521878690"/>
+      <w:bookmarkStart w:id="19" w:name="_Toc521878690"/>
       <w:r>
         <w:rPr>
           <w:sz w:val="24"/>
@@ -5908,7 +5906,7 @@
         <w:lastRenderedPageBreak/>
         <w:t>Total number of connections between two users</w:t>
       </w:r>
-      <w:bookmarkEnd w:id="20"/>
+      <w:bookmarkEnd w:id="19"/>
     </w:p>
     <w:p>
       <w:pPr>
@@ -6328,14 +6326,14 @@
           <w:sz w:val="24"/>
         </w:rPr>
       </w:pPr>
-      <w:bookmarkStart w:id="21" w:name="_Toc521878691"/>
+      <w:bookmarkStart w:id="20" w:name="_Toc521878691"/>
       <w:r>
         <w:rPr>
           <w:sz w:val="24"/>
         </w:rPr>
         <w:t>Find Path between two users</w:t>
       </w:r>
-      <w:bookmarkEnd w:id="21"/>
+      <w:bookmarkEnd w:id="20"/>
     </w:p>
     <w:p>
       <w:pPr>
@@ -6400,7 +6398,7 @@
             <w:rFonts w:cs="Consolas"/>
             <w:highlight w:val="white"/>
           </w:rPr>
-          <w:t>http://{server}:{port}/socialconnect/findpath/{fromId}/{toId}</w:t>
+          <w:t>http://{server}:{port}/socialconnect/findpath/{source}/{destination}</w:t>
         </w:r>
       </w:hyperlink>
     </w:p>
@@ -6559,15 +6557,13 @@
                 <w:lang w:eastAsia="ko-KR"/>
               </w:rPr>
             </w:pPr>
-            <w:proofErr w:type="spellStart"/>
             <w:r>
               <w:rPr>
                 <w:rFonts w:cstheme="minorHAnsi"/>
                 <w:lang w:eastAsia="ko-KR"/>
               </w:rPr>
-              <w:t>fromId</w:t>
-            </w:r>
-            <w:proofErr w:type="spellEnd"/>
+              <w:t>source</w:t>
+            </w:r>
           </w:p>
         </w:tc>
         <w:tc>
@@ -6618,7 +6614,6 @@
           </w:tcPr>
           <w:p>
             <w:pPr>
-              <w:ind w:left="630"/>
               <w:rPr>
                 <w:rFonts w:cstheme="minorHAnsi"/>
                 <w:bCs/>
@@ -6631,7 +6626,33 @@
                 <w:bCs/>
                 <w:lang w:eastAsia="ko-KR"/>
               </w:rPr>
-              <w:t>From Id to retrieve common connections</w:t>
+              <w:t>From s</w:t>
+            </w:r>
+            <w:bookmarkStart w:id="21" w:name="_GoBack"/>
+            <w:bookmarkEnd w:id="21"/>
+            <w:r>
+              <w:rPr>
+                <w:rFonts w:cstheme="minorHAnsi"/>
+                <w:bCs/>
+                <w:lang w:eastAsia="ko-KR"/>
+              </w:rPr>
+              <w:t>ource</w:t>
+            </w:r>
+            <w:r>
+              <w:rPr>
+                <w:rFonts w:cstheme="minorHAnsi"/>
+                <w:bCs/>
+                <w:lang w:eastAsia="ko-KR"/>
+              </w:rPr>
+              <w:t xml:space="preserve"> Id to </w:t>
+            </w:r>
+            <w:r>
+              <w:rPr>
+                <w:rFonts w:cstheme="minorHAnsi"/>
+                <w:bCs/>
+                <w:lang w:eastAsia="ko-KR"/>
+              </w:rPr>
+              <w:t>traverse</w:t>
             </w:r>
           </w:p>
         </w:tc>
@@ -6652,15 +6673,13 @@
                 <w:lang w:eastAsia="ko-KR"/>
               </w:rPr>
             </w:pPr>
-            <w:proofErr w:type="spellStart"/>
             <w:r>
               <w:rPr>
                 <w:rFonts w:cstheme="minorHAnsi"/>
                 <w:lang w:eastAsia="ko-KR"/>
               </w:rPr>
-              <w:t>toId</w:t>
-            </w:r>
-            <w:proofErr w:type="spellEnd"/>
+              <w:t>destination</w:t>
+            </w:r>
           </w:p>
         </w:tc>
         <w:tc>
@@ -6711,7 +6730,6 @@
           </w:tcPr>
           <w:p>
             <w:pPr>
-              <w:ind w:left="630"/>
               <w:rPr>
                 <w:rFonts w:cstheme="minorHAnsi"/>
                 <w:bCs/>
@@ -6724,7 +6742,23 @@
                 <w:bCs/>
                 <w:lang w:eastAsia="ko-KR"/>
               </w:rPr>
-              <w:t>To Id to retrieve common connections</w:t>
+              <w:t>Destination</w:t>
+            </w:r>
+            <w:r>
+              <w:rPr>
+                <w:rFonts w:cstheme="minorHAnsi"/>
+                <w:bCs/>
+                <w:lang w:eastAsia="ko-KR"/>
+              </w:rPr>
+              <w:t xml:space="preserve"> Id to </w:t>
+            </w:r>
+            <w:r>
+              <w:rPr>
+                <w:rFonts w:cstheme="minorHAnsi"/>
+                <w:bCs/>
+                <w:lang w:eastAsia="ko-KR"/>
+              </w:rPr>
+              <w:t>find the path from source id</w:t>
             </w:r>
           </w:p>
         </w:tc>
@@ -6742,7 +6776,7 @@
         </w:rPr>
       </w:pPr>
     </w:p>
-    <w:bookmarkEnd w:id="16"/>
+    <w:bookmarkEnd w:id="15"/>
     <w:p>
       <w:r>
         <w:br w:type="page"/>
@@ -14673,7 +14707,7 @@
 </file>
 
 <file path=customXml/itemProps1.xml><?xml version="1.0" encoding="utf-8"?>
-<ds:datastoreItem xmlns:ds="http://schemas.openxmlformats.org/officeDocument/2006/customXml" ds:itemID="{AE60AA09-8BE4-4A49-956F-559BE59355F8}">
+<ds:datastoreItem xmlns:ds="http://schemas.openxmlformats.org/officeDocument/2006/customXml" ds:itemID="{8032A48B-83A2-4979-94B2-BFA7BA927CD2}">
   <ds:schemaRefs>
     <ds:schemaRef ds:uri="http://schemas.openxmlformats.org/officeDocument/2006/bibliography"/>
   </ds:schemaRefs>

</xml_diff>